<commit_message>
added links to doc and pdf of multithreading
</commit_message>
<xml_diff>
--- a/docs/Wielowatkowosc.docx
+++ b/docs/Wielowatkowosc.docx
@@ -6,8 +6,6 @@
       <w:pPr>
         <w:pStyle w:val="Nagwek1"/>
       </w:pPr>
-      <w:bookmarkStart w:id="0" w:name="_GoBack"/>
-      <w:bookmarkEnd w:id="0"/>
       <w:r>
         <w:t>Wielowątkowość</w:t>
       </w:r>
@@ -43,14 +41,14 @@
       <w:proofErr w:type="spellEnd"/>
     </w:p>
     <w:p>
-      <w:r>
-        <w:t>//</w:t>
-      </w:r>
-      <w:proofErr w:type="spellStart"/>
-      <w:r>
-        <w:t>MyThread</w:t>
-      </w:r>
-      <w:proofErr w:type="spellEnd"/>
+      <w:hyperlink r:id="rId6" w:history="1">
+        <w:r>
+          <w:rPr>
+            <w:rStyle w:val="Hipercze"/>
+          </w:rPr>
+          <w:t>https://github.com/idzikpro/JavaBasics/blob/master/src/main/java/pl/idzikpro/thread/MyThread.java</w:t>
+        </w:r>
+      </w:hyperlink>
     </w:p>
     <w:p>
       <w:r>
@@ -1019,7 +1017,7 @@
                     </pic:cNvPicPr>
                   </pic:nvPicPr>
                   <pic:blipFill>
-                    <a:blip r:embed="rId6">
+                    <a:blip r:embed="rId7">
                       <a:extLst>
                         <a:ext uri="{28A0092B-C50C-407E-A947-70E740481C1C}">
                           <a14:useLocalDpi xmlns:a14="http://schemas.microsoft.com/office/drawing/2010/main" val="0"/>
@@ -1137,6 +1135,7 @@
           <w:bCs/>
           <w:color w:val="000080"/>
         </w:rPr>
+        <w:lastRenderedPageBreak/>
         <w:t xml:space="preserve">public </w:t>
       </w:r>
       <w:proofErr w:type="spellStart"/>
@@ -1352,14 +1351,14 @@
       <w:proofErr w:type="spellEnd"/>
     </w:p>
     <w:p>
-      <w:r>
-        <w:t xml:space="preserve">// </w:t>
-      </w:r>
-      <w:proofErr w:type="spellStart"/>
-      <w:r>
-        <w:t>MyRunnable</w:t>
-      </w:r>
-      <w:proofErr w:type="spellEnd"/>
+      <w:hyperlink r:id="rId8" w:history="1">
+        <w:r>
+          <w:rPr>
+            <w:rStyle w:val="Hipercze"/>
+          </w:rPr>
+          <w:t>https://github.com/idzikpro/JavaBasics/blob/master/src/main/java/pl/idzikpro/thread/MyRunnable.java</w:t>
+        </w:r>
+      </w:hyperlink>
     </w:p>
     <w:p>
       <w:pPr>
@@ -2189,16 +2188,15 @@
       </w:r>
     </w:p>
     <w:p>
-      <w:r>
-        <w:t xml:space="preserve">// </w:t>
-      </w:r>
-      <w:proofErr w:type="spellStart"/>
-      <w:r>
-        <w:t>MyThreadMain</w:t>
-      </w:r>
-      <w:proofErr w:type="spellEnd"/>
+      <w:hyperlink r:id="rId9" w:history="1">
+        <w:r>
+          <w:rPr>
+            <w:rStyle w:val="Hipercze"/>
+          </w:rPr>
+          <w:t>https://github.com/idzikpro/JavaBasics/blob/master/src/main/java/pl/idzikpro/thread/MyThreadMain.java</w:t>
+        </w:r>
+      </w:hyperlink>
     </w:p>
-    <w:p/>
     <w:p>
       <w:pPr>
         <w:pStyle w:val="HTML-wstpniesformatowany"/>
@@ -3374,6 +3372,7 @@
       </w:pPr>
       <w:proofErr w:type="spellStart"/>
       <w:r>
+        <w:lastRenderedPageBreak/>
         <w:t>extends</w:t>
       </w:r>
       <w:proofErr w:type="spellEnd"/>
@@ -3433,7 +3432,6 @@
         </w:numPr>
       </w:pPr>
       <w:r>
-        <w:lastRenderedPageBreak/>
         <w:t>Nie zamykamy sobie drogi do dziedziczenia</w:t>
       </w:r>
     </w:p>
@@ -3872,14 +3870,14 @@
       </w:r>
     </w:p>
     <w:p>
-      <w:r>
-        <w:t xml:space="preserve">// </w:t>
-      </w:r>
-      <w:proofErr w:type="spellStart"/>
-      <w:r>
-        <w:t>ExecutorMain</w:t>
-      </w:r>
-      <w:proofErr w:type="spellEnd"/>
+      <w:hyperlink r:id="rId10" w:history="1">
+        <w:r>
+          <w:rPr>
+            <w:rStyle w:val="Hipercze"/>
+          </w:rPr>
+          <w:t>https://github.com/idzikpro/JavaBasics/blob/master/src/main/java/pl/idzikpro/thread/ExecutorMain.java</w:t>
+        </w:r>
+      </w:hyperlink>
     </w:p>
     <w:p>
       <w:pPr>
@@ -4605,6 +4603,7 @@
         <w:rPr>
           <w:b/>
         </w:rPr>
+        <w:lastRenderedPageBreak/>
         <w:t xml:space="preserve">Do zamykania </w:t>
       </w:r>
       <w:proofErr w:type="spellStart"/>
@@ -4659,7 +4658,6 @@
     </w:p>
     <w:p>
       <w:r>
-        <w:lastRenderedPageBreak/>
         <w:t xml:space="preserve">Zamiast używać </w:t>
       </w:r>
       <w:r>
@@ -4698,14 +4696,14 @@
       </w:r>
     </w:p>
     <w:p>
-      <w:r>
-        <w:t xml:space="preserve">// </w:t>
-      </w:r>
-      <w:proofErr w:type="spellStart"/>
-      <w:r>
-        <w:t>FixedExecutorMain</w:t>
-      </w:r>
-      <w:proofErr w:type="spellEnd"/>
+      <w:hyperlink r:id="rId11" w:history="1">
+        <w:r>
+          <w:rPr>
+            <w:rStyle w:val="Hipercze"/>
+          </w:rPr>
+          <w:t>https://github.com/idzikpro/JavaBasics/blob/master/src/main/java/pl/idzikpro/thread/FixedExecutorMain.java</w:t>
+        </w:r>
+      </w:hyperlink>
     </w:p>
     <w:p>
       <w:r>
@@ -5069,14 +5067,14 @@
       </w:r>
     </w:p>
     <w:p>
-      <w:r>
-        <w:t xml:space="preserve">// </w:t>
-      </w:r>
-      <w:proofErr w:type="spellStart"/>
-      <w:r>
-        <w:t>ScheduledExecutorMain</w:t>
-      </w:r>
-      <w:proofErr w:type="spellEnd"/>
+      <w:hyperlink r:id="rId12" w:history="1">
+        <w:r>
+          <w:rPr>
+            <w:rStyle w:val="Hipercze"/>
+          </w:rPr>
+          <w:t>https://github.com/idzikpro/JavaBasics/blob/master/src/main/java/pl/idzikpro/thread/ScheduledExecutorMain.java</w:t>
+        </w:r>
+      </w:hyperlink>
     </w:p>
     <w:p>
       <w:pPr>
@@ -5623,14 +5621,14 @@
       </w:r>
     </w:p>
     <w:p>
-      <w:r>
-        <w:t xml:space="preserve">// </w:t>
-      </w:r>
-      <w:proofErr w:type="spellStart"/>
-      <w:r>
-        <w:t>CollableMain</w:t>
-      </w:r>
-      <w:proofErr w:type="spellEnd"/>
+      <w:hyperlink r:id="rId13" w:history="1">
+        <w:r>
+          <w:rPr>
+            <w:rStyle w:val="Hipercze"/>
+          </w:rPr>
+          <w:t>https://github.com/idzikpro/JavaBasics/blob/master/src/main/java/pl/idzikpro/thread/CollableMain.java</w:t>
+        </w:r>
+      </w:hyperlink>
     </w:p>
     <w:p>
       <w:pPr>
@@ -6011,6 +6009,7 @@
           <w:szCs w:val="20"/>
           <w:lang w:eastAsia="pl-PL"/>
         </w:rPr>
+        <w:lastRenderedPageBreak/>
         <w:t>Future</w:t>
       </w:r>
       <w:proofErr w:type="spellEnd"/>
@@ -6353,7 +6352,6 @@
         <w:pStyle w:val="Nagwek3"/>
       </w:pPr>
       <w:r>
-        <w:lastRenderedPageBreak/>
         <w:t>Jak więc szybciej otrzymać wynik</w:t>
       </w:r>
     </w:p>
@@ -6514,14 +6512,14 @@
       </w:r>
     </w:p>
     <w:p>
-      <w:r>
-        <w:t xml:space="preserve">// </w:t>
-      </w:r>
-      <w:proofErr w:type="spellStart"/>
-      <w:r>
-        <w:t>CollableInvokeMain</w:t>
-      </w:r>
-      <w:proofErr w:type="spellEnd"/>
+      <w:hyperlink r:id="rId14" w:history="1">
+        <w:r>
+          <w:rPr>
+            <w:rStyle w:val="Hipercze"/>
+          </w:rPr>
+          <w:t>https://github.com/idzikpro/JavaBasics/blob/master/src/main/java/pl/idzikpro/thread/CollableInvokeMain.java</w:t>
+        </w:r>
+      </w:hyperlink>
     </w:p>
     <w:p>
       <w:r>
@@ -7336,14 +7334,14 @@
       <w:proofErr w:type="spellEnd"/>
     </w:p>
     <w:p>
-      <w:r>
-        <w:t xml:space="preserve">// </w:t>
-      </w:r>
-      <w:proofErr w:type="spellStart"/>
-      <w:r>
-        <w:t>CompletableFutureMain</w:t>
-      </w:r>
-      <w:proofErr w:type="spellEnd"/>
+      <w:hyperlink r:id="rId15" w:history="1">
+        <w:r>
+          <w:rPr>
+            <w:rStyle w:val="Hipercze"/>
+          </w:rPr>
+          <w:t>https://github.com/idzikpro/JavaBasics/blob/master/src/main/java/pl/idzikpro/thread/CompletableFutureMain.java</w:t>
+        </w:r>
+      </w:hyperlink>
     </w:p>
     <w:p>
       <w:r>
@@ -7456,6 +7454,7 @@
           <w:rFonts w:ascii="JetBrains Mono" w:hAnsi="JetBrains Mono"/>
           <w:color w:val="A9B7C6"/>
         </w:rPr>
+        <w:lastRenderedPageBreak/>
         <w:t>CompletableFuture.</w:t>
       </w:r>
       <w:r>
@@ -7901,7 +7900,6 @@
           <w:rFonts w:ascii="JetBrains Mono" w:hAnsi="JetBrains Mono"/>
           <w:color w:val="A9B7C6"/>
         </w:rPr>
-        <w:lastRenderedPageBreak/>
         <w:t>}</w:t>
       </w:r>
       <w:r>
@@ -8939,6 +8937,13 @@
           <w:color w:val="CC7832"/>
         </w:rPr>
         <w:br/>
+      </w:r>
+      <w:r>
+        <w:rPr>
+          <w:rFonts w:ascii="JetBrains Mono" w:hAnsi="JetBrains Mono"/>
+          <w:color w:val="CC7832"/>
+        </w:rPr>
+        <w:lastRenderedPageBreak/>
         <w:t xml:space="preserve">    </w:t>
       </w:r>
       <w:r>
@@ -9581,14 +9586,14 @@
       <w:proofErr w:type="spellEnd"/>
     </w:p>
     <w:p>
-      <w:r>
-        <w:t xml:space="preserve">// </w:t>
-      </w:r>
-      <w:proofErr w:type="spellStart"/>
-      <w:r>
-        <w:t>CompletableFutureMergingCompose</w:t>
-      </w:r>
-      <w:proofErr w:type="spellEnd"/>
+      <w:hyperlink r:id="rId16" w:history="1">
+        <w:r>
+          <w:rPr>
+            <w:rStyle w:val="Hipercze"/>
+          </w:rPr>
+          <w:t>https://github.com/idzikpro/JavaBasics/blob/master/src/main/java/pl/idzikpro/thread/CompletableFutureMergingComposeMain.java</w:t>
+        </w:r>
+      </w:hyperlink>
     </w:p>
     <w:p>
       <w:pPr>
@@ -10623,14 +10628,14 @@
       </w:r>
     </w:p>
     <w:p>
-      <w:r>
-        <w:t xml:space="preserve">// </w:t>
-      </w:r>
-      <w:proofErr w:type="spellStart"/>
-      <w:r>
-        <w:t>CompletableFutureMergingCombine</w:t>
-      </w:r>
-      <w:proofErr w:type="spellEnd"/>
+      <w:hyperlink r:id="rId17" w:history="1">
+        <w:r>
+          <w:rPr>
+            <w:rStyle w:val="Hipercze"/>
+          </w:rPr>
+          <w:t>https://github.com/idzikpro/JavaBasics/blob/master/src/main/java/pl/idzikpro/thread/CompletableFutureMergingCombineMain.java</w:t>
+        </w:r>
+      </w:hyperlink>
     </w:p>
     <w:p>
       <w:r>
@@ -10660,6 +10665,7 @@
           <w:sz w:val="18"/>
           <w:szCs w:val="18"/>
         </w:rPr>
+        <w:lastRenderedPageBreak/>
         <w:br/>
       </w:r>
       <w:proofErr w:type="spellStart"/>
@@ -11379,13 +11385,6 @@
           <w:color w:val="A9B7C6"/>
         </w:rPr>
         <w:br/>
-      </w:r>
-      <w:r>
-        <w:rPr>
-          <w:rFonts w:ascii="JetBrains Mono" w:hAnsi="JetBrains Mono"/>
-          <w:color w:val="A9B7C6"/>
-        </w:rPr>
-        <w:lastRenderedPageBreak/>
         <w:t xml:space="preserve">        </w:t>
       </w:r>
       <w:proofErr w:type="spellStart"/>
@@ -12276,6 +12275,13 @@
           <w:color w:val="CC7832"/>
         </w:rPr>
         <w:br/>
+      </w:r>
+      <w:r>
+        <w:rPr>
+          <w:rFonts w:ascii="JetBrains Mono" w:hAnsi="JetBrains Mono"/>
+          <w:color w:val="CC7832"/>
+        </w:rPr>
+        <w:lastRenderedPageBreak/>
         <w:t xml:space="preserve">    </w:t>
       </w:r>
       <w:r>
@@ -12300,24 +12306,24 @@
       </w:r>
     </w:p>
     <w:p>
-      <w:r>
-        <w:t>//</w:t>
-      </w:r>
-      <w:proofErr w:type="spellStart"/>
-      <w:r>
-        <w:t>Counter</w:t>
-      </w:r>
-      <w:proofErr w:type="spellEnd"/>
+      <w:hyperlink r:id="rId18" w:history="1">
+        <w:r>
+          <w:rPr>
+            <w:rStyle w:val="Hipercze"/>
+          </w:rPr>
+          <w:t>https://github.com/idzikpro/JavaBasics/blob/master/src/main/java/pl/idzikpro/thread/Counter.java</w:t>
+        </w:r>
+      </w:hyperlink>
     </w:p>
     <w:p>
-      <w:r>
-        <w:t xml:space="preserve">// </w:t>
-      </w:r>
-      <w:proofErr w:type="spellStart"/>
-      <w:r>
-        <w:t>CounterMain</w:t>
-      </w:r>
-      <w:proofErr w:type="spellEnd"/>
+      <w:hyperlink r:id="rId19" w:history="1">
+        <w:r>
+          <w:rPr>
+            <w:rStyle w:val="Hipercze"/>
+          </w:rPr>
+          <w:t>https://github.com/idzikpro/JavaBasics/blob/master/src/main/java/pl/idzikpro/thread/CounterMain.java</w:t>
+        </w:r>
+      </w:hyperlink>
     </w:p>
     <w:p>
       <w:pPr>
@@ -12809,29 +12815,28 @@
         <w:pStyle w:val="Nagwek2"/>
       </w:pPr>
       <w:r>
-        <w:lastRenderedPageBreak/>
         <w:t>Atomowe zmienne</w:t>
       </w:r>
     </w:p>
     <w:p>
-      <w:r>
-        <w:t xml:space="preserve">// </w:t>
-      </w:r>
-      <w:proofErr w:type="spellStart"/>
-      <w:r>
-        <w:t>AtomicCounter</w:t>
-      </w:r>
-      <w:proofErr w:type="spellEnd"/>
+      <w:hyperlink r:id="rId20" w:history="1">
+        <w:r>
+          <w:rPr>
+            <w:rStyle w:val="Hipercze"/>
+          </w:rPr>
+          <w:t>https://github.com/idzikpro/JavaBasics/blob/master/src/main/java/pl/idzikpro/thread/AtomicCounter.java</w:t>
+        </w:r>
+      </w:hyperlink>
     </w:p>
     <w:p>
-      <w:r>
-        <w:t xml:space="preserve">// </w:t>
-      </w:r>
-      <w:proofErr w:type="spellStart"/>
-      <w:r>
-        <w:t>AtomicCounterMain</w:t>
-      </w:r>
-      <w:proofErr w:type="spellEnd"/>
+      <w:hyperlink r:id="rId21" w:history="1">
+        <w:r>
+          <w:rPr>
+            <w:rStyle w:val="Hipercze"/>
+          </w:rPr>
+          <w:t>https://github.com/idzikpro/JavaBasics/blob/master/src/main/java/pl/idzikpro/thread/AtomicCounterMain.java</w:t>
+        </w:r>
+      </w:hyperlink>
     </w:p>
     <w:p>
       <w:r>
@@ -13224,16 +13229,10 @@
       </w:r>
     </w:p>
     <w:p/>
-    <w:p/>
-    <w:p/>
-    <w:p/>
-    <w:p/>
-    <w:p/>
-    <w:p/>
-    <w:p/>
-    <w:p/>
-    <w:p/>
-    <w:p/>
+    <w:p>
+      <w:bookmarkStart w:id="0" w:name="_GoBack"/>
+      <w:bookmarkEnd w:id="0"/>
+    </w:p>
     <w:p/>
     <w:sectPr>
       <w:pgSz w:w="11906" w:h="16838"/>

</xml_diff>